<commit_message>
Final files. In theory
</commit_message>
<xml_diff>
--- a/Analysis.docx
+++ b/Analysis.docx
@@ -4,6 +4,13 @@
   <w:body>
     <w:sdt>
       <w:sdtPr>
+        <w:rPr>
+          <w:rFonts w:asciiTheme="minorHAnsi" w:eastAsiaTheme="minorHAnsi" w:hAnsiTheme="minorHAnsi" w:cstheme="minorBidi"/>
+          <w:color w:val="auto"/>
+          <w:sz w:val="22"/>
+          <w:szCs w:val="22"/>
+          <w:lang w:val="en-GB"/>
+        </w:rPr>
         <w:id w:val="-993024424"/>
         <w:docPartObj>
           <w:docPartGallery w:val="Table of Contents"/>
@@ -12,14 +19,9 @@
       </w:sdtPr>
       <w:sdtEndPr>
         <w:rPr>
-          <w:rFonts w:asciiTheme="minorHAnsi" w:eastAsiaTheme="minorHAnsi" w:hAnsiTheme="minorHAnsi" w:cstheme="minorBidi"/>
           <w:b/>
           <w:bCs/>
           <w:noProof/>
-          <w:color w:val="auto"/>
-          <w:sz w:val="22"/>
-          <w:szCs w:val="22"/>
-          <w:lang w:val="en-GB"/>
         </w:rPr>
       </w:sdtEndPr>
       <w:sdtContent>
@@ -30,6 +32,8 @@
           <w:r>
             <w:t>Contents</w:t>
           </w:r>
+          <w:bookmarkStart w:id="0" w:name="_GoBack"/>
+          <w:bookmarkEnd w:id="0"/>
         </w:p>
         <w:p>
           <w:pPr>
@@ -3855,7 +3859,7 @@
           <w:lang w:eastAsia="en-GB"/>
         </w:rPr>
       </w:pPr>
-      <w:bookmarkStart w:id="0" w:name="_Toc482007815"/>
+      <w:bookmarkStart w:id="1" w:name="_Toc482007815"/>
       <w:r>
         <w:rPr>
           <w:rFonts w:ascii="Segoe UI" w:eastAsia="Times New Roman" w:hAnsi="Segoe UI" w:cs="Segoe UI"/>
@@ -3867,9 +3871,10 @@
           <w:szCs w:val="36"/>
           <w:lang w:eastAsia="en-GB"/>
         </w:rPr>
+        <w:lastRenderedPageBreak/>
         <w:t>Identification of the problem</w:t>
       </w:r>
-      <w:bookmarkEnd w:id="0"/>
+      <w:bookmarkEnd w:id="1"/>
     </w:p>
     <w:p>
       <w:pPr>
@@ -3939,7 +3944,6 @@
                 <w:noProof/>
                 <w:lang w:eastAsia="en-GB"/>
               </w:rPr>
-              <w:lastRenderedPageBreak/>
               <w:drawing>
                 <wp:inline distT="0" distB="0" distL="0" distR="0" wp14:anchorId="5F6989DE" wp14:editId="6EDAE908">
                   <wp:extent cx="1781058" cy="3473981"/>
@@ -4419,6 +4423,7 @@
           <w:szCs w:val="24"/>
           <w:lang w:eastAsia="en-GB"/>
         </w:rPr>
+        <w:lastRenderedPageBreak/>
         <w:t>GitHub later dropped support for their app in favour of a mobile website with severely limited features.</w:t>
       </w:r>
       <w:r>
@@ -4431,19 +4436,7 @@
           <w:lang w:eastAsia="en-GB"/>
         </w:rPr>
         <w:br/>
-        <w:t xml:space="preserve">GitHub’s mobile website allows viewing most important information about a repository, as well as creating comments on issues and commits, however it has </w:t>
-      </w:r>
-      <w:r>
-        <w:rPr>
-          <w:rFonts w:ascii="Segoe UI" w:eastAsia="Times New Roman" w:hAnsi="Segoe UI" w:cs="Segoe UI"/>
-          <w:color w:val="333333"/>
-          <w:spacing w:val="5"/>
-          <w:sz w:val="24"/>
-          <w:szCs w:val="24"/>
-          <w:lang w:eastAsia="en-GB"/>
-        </w:rPr>
-        <w:lastRenderedPageBreak/>
-        <w:t>no editing functionality for content which has already been created.</w:t>
+        <w:t>GitHub’s mobile website allows viewing most important information about a repository, as well as creating comments on issues and commits, however it has no editing functionality for content which has already been created.</w:t>
       </w:r>
       <w:r>
         <w:rPr>
@@ -4511,7 +4504,7 @@
           <w:lang w:eastAsia="en-GB"/>
         </w:rPr>
       </w:pPr>
-      <w:bookmarkStart w:id="1" w:name="_Toc482007816"/>
+      <w:bookmarkStart w:id="2" w:name="_Toc482007816"/>
       <w:r>
         <w:rPr>
           <w:rFonts w:ascii="Segoe UI" w:eastAsia="Times New Roman" w:hAnsi="Segoe UI" w:cs="Segoe UI"/>
@@ -4525,7 +4518,7 @@
         </w:rPr>
         <w:t>Users</w:t>
       </w:r>
-      <w:bookmarkEnd w:id="1"/>
+      <w:bookmarkEnd w:id="2"/>
     </w:p>
     <w:p>
       <w:pPr>
@@ -4593,7 +4586,7 @@
           <w:lang w:eastAsia="en-GB"/>
         </w:rPr>
       </w:pPr>
-      <w:bookmarkStart w:id="2" w:name="_Toc482007817"/>
+      <w:bookmarkStart w:id="3" w:name="_Toc482007817"/>
       <w:r>
         <w:rPr>
           <w:rFonts w:ascii="Segoe UI" w:eastAsia="Times New Roman" w:hAnsi="Segoe UI" w:cs="Segoe UI"/>
@@ -4607,7 +4600,7 @@
         </w:rPr>
         <w:t>Proposition</w:t>
       </w:r>
-      <w:bookmarkEnd w:id="2"/>
+      <w:bookmarkEnd w:id="3"/>
     </w:p>
     <w:p>
       <w:pPr>
@@ -4653,7 +4646,7 @@
           <w:lang w:eastAsia="en-GB"/>
         </w:rPr>
       </w:pPr>
-      <w:bookmarkStart w:id="3" w:name="_Toc482007818"/>
+      <w:bookmarkStart w:id="4" w:name="_Toc482007818"/>
       <w:r>
         <w:rPr>
           <w:rFonts w:ascii="Segoe UI" w:eastAsia="Times New Roman" w:hAnsi="Segoe UI" w:cs="Segoe UI"/>
@@ -4667,7 +4660,7 @@
         </w:rPr>
         <w:t>Background</w:t>
       </w:r>
-      <w:bookmarkEnd w:id="3"/>
+      <w:bookmarkEnd w:id="4"/>
     </w:p>
     <w:p>
       <w:pPr>
@@ -4685,7 +4678,7 @@
           <w:lang w:eastAsia="en-GB"/>
         </w:rPr>
       </w:pPr>
-      <w:bookmarkStart w:id="4" w:name="_Toc482007819"/>
+      <w:bookmarkStart w:id="5" w:name="_Toc482007819"/>
       <w:r>
         <w:rPr>
           <w:rFonts w:ascii="Segoe UI" w:eastAsia="Times New Roman" w:hAnsi="Segoe UI" w:cs="Segoe UI"/>
@@ -4699,7 +4692,7 @@
         </w:rPr>
         <w:t>Git</w:t>
       </w:r>
-      <w:bookmarkEnd w:id="4"/>
+      <w:bookmarkEnd w:id="5"/>
     </w:p>
     <w:p>
       <w:pPr>
@@ -4779,7 +4772,7 @@
           <w:lang w:eastAsia="en-GB"/>
         </w:rPr>
       </w:pPr>
-      <w:bookmarkStart w:id="5" w:name="_Toc482007820"/>
+      <w:bookmarkStart w:id="6" w:name="_Toc482007820"/>
       <w:r>
         <w:rPr>
           <w:rFonts w:ascii="Segoe UI" w:eastAsia="Times New Roman" w:hAnsi="Segoe UI" w:cs="Segoe UI"/>
@@ -4793,7 +4786,7 @@
         </w:rPr>
         <w:t>Storage</w:t>
       </w:r>
-      <w:bookmarkEnd w:id="5"/>
+      <w:bookmarkEnd w:id="6"/>
     </w:p>
     <w:p>
       <w:pPr>
@@ -4817,6 +4810,7 @@
           <w:szCs w:val="24"/>
           <w:lang w:eastAsia="en-GB"/>
         </w:rPr>
+        <w:lastRenderedPageBreak/>
         <w:t xml:space="preserve">Git acts as a content-addressable </w:t>
       </w:r>
       <w:r>
@@ -4876,7 +4870,6 @@
           <w:szCs w:val="24"/>
           <w:lang w:eastAsia="en-GB"/>
         </w:rPr>
-        <w:lastRenderedPageBreak/>
         <w:t>The key returned is a 40 character (160 bit) SHA-1 checksum of the content and its header.</w:t>
       </w:r>
       <w:r>
@@ -5166,7 +5159,7 @@
           <w:lang w:eastAsia="en-GB"/>
         </w:rPr>
       </w:pPr>
-      <w:bookmarkStart w:id="6" w:name="_Toc482007821"/>
+      <w:bookmarkStart w:id="7" w:name="_Toc482007821"/>
       <w:r>
         <w:rPr>
           <w:rFonts w:ascii="Segoe UI" w:eastAsia="Times New Roman" w:hAnsi="Segoe UI" w:cs="Segoe UI"/>
@@ -5180,7 +5173,7 @@
         </w:rPr>
         <w:t>Repositories</w:t>
       </w:r>
-      <w:bookmarkEnd w:id="6"/>
+      <w:bookmarkEnd w:id="7"/>
     </w:p>
     <w:p>
       <w:pPr>
@@ -5235,7 +5228,7 @@
           <w:lang w:eastAsia="en-GB"/>
         </w:rPr>
       </w:pPr>
-      <w:bookmarkStart w:id="7" w:name="_Toc482007822"/>
+      <w:bookmarkStart w:id="8" w:name="_Toc482007822"/>
       <w:r>
         <w:rPr>
           <w:rFonts w:ascii="Segoe UI" w:eastAsia="Times New Roman" w:hAnsi="Segoe UI" w:cs="Segoe UI"/>
@@ -5249,7 +5242,7 @@
         </w:rPr>
         <w:t>Commits</w:t>
       </w:r>
-      <w:bookmarkEnd w:id="7"/>
+      <w:bookmarkEnd w:id="8"/>
     </w:p>
     <w:p>
       <w:pPr>
@@ -5379,7 +5372,7 @@
           <w:lang w:eastAsia="en-GB"/>
         </w:rPr>
       </w:pPr>
-      <w:bookmarkStart w:id="8" w:name="_Toc482007823"/>
+      <w:bookmarkStart w:id="9" w:name="_Toc482007823"/>
       <w:r>
         <w:rPr>
           <w:rFonts w:ascii="Segoe UI" w:eastAsia="Times New Roman" w:hAnsi="Segoe UI" w:cs="Segoe UI"/>
@@ -5393,7 +5386,7 @@
         </w:rPr>
         <w:t>Heads</w:t>
       </w:r>
-      <w:bookmarkEnd w:id="8"/>
+      <w:bookmarkEnd w:id="9"/>
     </w:p>
     <w:p>
       <w:pPr>
@@ -5460,7 +5453,7 @@
           <w:lang w:eastAsia="en-GB"/>
         </w:rPr>
       </w:pPr>
-      <w:bookmarkStart w:id="9" w:name="_Toc482007824"/>
+      <w:bookmarkStart w:id="10" w:name="_Toc482007824"/>
       <w:r>
         <w:rPr>
           <w:rFonts w:ascii="Segoe UI" w:eastAsia="Times New Roman" w:hAnsi="Segoe UI" w:cs="Segoe UI"/>
@@ -5474,7 +5467,7 @@
         </w:rPr>
         <w:t>Branches</w:t>
       </w:r>
-      <w:bookmarkEnd w:id="9"/>
+      <w:bookmarkEnd w:id="10"/>
     </w:p>
     <w:p>
       <w:pPr>
@@ -5498,7 +5491,19 @@
           <w:szCs w:val="24"/>
           <w:lang w:eastAsia="en-GB"/>
         </w:rPr>
-        <w:t>Every branch has a head and every head has a branch. The only difference between the two is that while a branch refers to a head and the entire history of ancestor commits preceding it, a head is used to refer to a single commit object, the most recent commit in a branch.</w:t>
+        <w:t xml:space="preserve">Every branch has a head and every head has a branch. The only difference between the two is that while a branch refers to a head and the entire history of </w:t>
+      </w:r>
+      <w:r>
+        <w:rPr>
+          <w:rFonts w:ascii="Segoe UI" w:eastAsia="Times New Roman" w:hAnsi="Segoe UI" w:cs="Segoe UI"/>
+          <w:color w:val="333333"/>
+          <w:spacing w:val="5"/>
+          <w:sz w:val="24"/>
+          <w:szCs w:val="24"/>
+          <w:lang w:eastAsia="en-GB"/>
+        </w:rPr>
+        <w:lastRenderedPageBreak/>
+        <w:t>ancestor commits preceding it, a head is used to refer to a single commit object, the most recent commit in a branch.</w:t>
       </w:r>
     </w:p>
     <w:p>
@@ -5523,7 +5528,6 @@
           <w:szCs w:val="24"/>
           <w:lang w:eastAsia="en-GB"/>
         </w:rPr>
-        <w:lastRenderedPageBreak/>
         <w:t>When the user switches branches their current head pointer is changed to point to the branches head, and all of their working files are rewritten to match those at that head commit.</w:t>
       </w:r>
     </w:p>
@@ -5543,7 +5547,7 @@
           <w:lang w:eastAsia="en-GB"/>
         </w:rPr>
       </w:pPr>
-      <w:bookmarkStart w:id="10" w:name="_Toc482007825"/>
+      <w:bookmarkStart w:id="11" w:name="_Toc482007825"/>
       <w:r>
         <w:rPr>
           <w:rFonts w:ascii="Segoe UI" w:eastAsia="Times New Roman" w:hAnsi="Segoe UI" w:cs="Segoe UI"/>
@@ -5557,7 +5561,7 @@
         </w:rPr>
         <w:t>Merging</w:t>
       </w:r>
-      <w:bookmarkEnd w:id="10"/>
+      <w:bookmarkEnd w:id="11"/>
     </w:p>
     <w:p>
       <w:pPr>
@@ -6014,7 +6018,7 @@
           <w:lang w:eastAsia="en-GB"/>
         </w:rPr>
       </w:pPr>
-      <w:bookmarkStart w:id="11" w:name="_Toc482007826"/>
+      <w:bookmarkStart w:id="12" w:name="_Toc482007826"/>
       <w:r>
         <w:rPr>
           <w:rFonts w:ascii="Segoe UI" w:eastAsia="Times New Roman" w:hAnsi="Segoe UI" w:cs="Segoe UI"/>
@@ -6028,7 +6032,7 @@
         </w:rPr>
         <w:t>GitHub</w:t>
       </w:r>
-      <w:bookmarkEnd w:id="11"/>
+      <w:bookmarkEnd w:id="12"/>
     </w:p>
     <w:p>
       <w:pPr>
@@ -6096,7 +6100,7 @@
           <w:lang w:eastAsia="en-GB"/>
         </w:rPr>
       </w:pPr>
-      <w:bookmarkStart w:id="12" w:name="_Toc482007827"/>
+      <w:bookmarkStart w:id="13" w:name="_Toc482007827"/>
       <w:r>
         <w:rPr>
           <w:rFonts w:ascii="Segoe UI" w:eastAsia="Times New Roman" w:hAnsi="Segoe UI" w:cs="Segoe UI"/>
@@ -6110,7 +6114,7 @@
         </w:rPr>
         <w:t>Issues</w:t>
       </w:r>
-      <w:bookmarkEnd w:id="12"/>
+      <w:bookmarkEnd w:id="13"/>
     </w:p>
     <w:p>
       <w:pPr>
@@ -6146,7 +6150,19 @@
           <w:lang w:eastAsia="en-GB"/>
         </w:rPr>
         <w:br/>
-        <w:t>Each repository has its own Issues section. Within the issues section of a repository each issue has its own content. The screenshot below shows the issues section for a repository.</w:t>
+        <w:t xml:space="preserve">Each repository has its own Issues section. Within the issues section of a </w:t>
+      </w:r>
+      <w:r>
+        <w:rPr>
+          <w:rFonts w:ascii="Segoe UI" w:eastAsia="Times New Roman" w:hAnsi="Segoe UI" w:cs="Segoe UI"/>
+          <w:color w:val="333333"/>
+          <w:spacing w:val="5"/>
+          <w:sz w:val="24"/>
+          <w:szCs w:val="24"/>
+          <w:lang w:eastAsia="en-GB"/>
+        </w:rPr>
+        <w:lastRenderedPageBreak/>
+        <w:t>repository each issue has its own content. The screenshot below shows the issues section for a repository.</w:t>
       </w:r>
     </w:p>
     <w:p>
@@ -6172,7 +6188,6 @@
           <w:szCs w:val="24"/>
           <w:lang w:eastAsia="en-GB"/>
         </w:rPr>
-        <w:lastRenderedPageBreak/>
         <w:drawing>
           <wp:inline distT="0" distB="0" distL="0" distR="0" wp14:anchorId="098FBA2F" wp14:editId="69E64E3A">
             <wp:extent cx="5600700" cy="3715205"/>
@@ -6429,6 +6444,17 @@
           <w:lang w:eastAsia="en-GB"/>
         </w:rPr>
         <w:br/>
+      </w:r>
+      <w:r>
+        <w:rPr>
+          <w:rFonts w:ascii="Segoe UI" w:eastAsia="Times New Roman" w:hAnsi="Segoe UI" w:cs="Segoe UI"/>
+          <w:color w:val="333333"/>
+          <w:spacing w:val="5"/>
+          <w:sz w:val="24"/>
+          <w:szCs w:val="24"/>
+          <w:lang w:eastAsia="en-GB"/>
+        </w:rPr>
+        <w:lastRenderedPageBreak/>
         <w:t>The comments section consists of a mixed feed of comments and events as shown below</w:t>
       </w:r>
     </w:p>
@@ -6455,7 +6481,6 @@
           <w:szCs w:val="24"/>
           <w:lang w:eastAsia="en-GB"/>
         </w:rPr>
-        <w:lastRenderedPageBreak/>
         <w:drawing>
           <wp:inline distT="0" distB="0" distL="0" distR="0" wp14:anchorId="4353E6E7" wp14:editId="04CE11F9">
             <wp:extent cx="5305425" cy="6078990"/>
@@ -6522,7 +6547,7 @@
           <w:lang w:eastAsia="en-GB"/>
         </w:rPr>
       </w:pPr>
-      <w:bookmarkStart w:id="13" w:name="_Toc482007828"/>
+      <w:bookmarkStart w:id="14" w:name="_Toc482007828"/>
       <w:r>
         <w:rPr>
           <w:rFonts w:ascii="Segoe UI" w:eastAsia="Times New Roman" w:hAnsi="Segoe UI" w:cs="Segoe UI"/>
@@ -6536,7 +6561,7 @@
         </w:rPr>
         <w:t>Pull requests</w:t>
       </w:r>
-      <w:bookmarkEnd w:id="13"/>
+      <w:bookmarkEnd w:id="14"/>
     </w:p>
     <w:p>
       <w:pPr>
@@ -6628,7 +6653,7 @@
           <w:lang w:eastAsia="en-GB"/>
         </w:rPr>
       </w:pPr>
-      <w:bookmarkStart w:id="14" w:name="_Toc482007829"/>
+      <w:bookmarkStart w:id="15" w:name="_Toc482007829"/>
       <w:r>
         <w:rPr>
           <w:rFonts w:ascii="Segoe UI" w:eastAsia="Times New Roman" w:hAnsi="Segoe UI" w:cs="Segoe UI"/>
@@ -6640,9 +6665,10 @@
           <w:szCs w:val="24"/>
           <w:lang w:eastAsia="en-GB"/>
         </w:rPr>
+        <w:lastRenderedPageBreak/>
         <w:t>Projects</w:t>
       </w:r>
-      <w:bookmarkEnd w:id="14"/>
+      <w:bookmarkEnd w:id="15"/>
     </w:p>
     <w:p>
       <w:pPr>
@@ -6666,7 +6692,6 @@
           <w:szCs w:val="24"/>
           <w:lang w:eastAsia="en-GB"/>
         </w:rPr>
-        <w:lastRenderedPageBreak/>
         <w:t>‘Projects’ were introduced in September 2016.</w:t>
       </w:r>
       <w:r>
@@ -6877,6 +6902,7 @@
           <w:szCs w:val="24"/>
           <w:lang w:eastAsia="en-GB"/>
         </w:rPr>
+        <w:lastRenderedPageBreak/>
         <w:drawing>
           <wp:inline distT="0" distB="0" distL="0" distR="0" wp14:anchorId="532FF970" wp14:editId="7281313A">
             <wp:extent cx="6257925" cy="3689039"/>
@@ -6949,7 +6975,6 @@
           <w:szCs w:val="24"/>
           <w:lang w:eastAsia="en-GB"/>
         </w:rPr>
-        <w:lastRenderedPageBreak/>
         <w:t>Each item within a column is either a card, which is simply a string of markdown up to 250 characters in length, or a reference to an issue, which displays a link to the issue, its state, labels, and assignees.</w:t>
       </w:r>
     </w:p>
@@ -6969,7 +6994,7 @@
           <w:lang w:eastAsia="en-GB"/>
         </w:rPr>
       </w:pPr>
-      <w:bookmarkStart w:id="15" w:name="_Toc482007830"/>
+      <w:bookmarkStart w:id="16" w:name="_Toc482007830"/>
       <w:r>
         <w:rPr>
           <w:rFonts w:ascii="Segoe UI" w:eastAsia="Times New Roman" w:hAnsi="Segoe UI" w:cs="Segoe UI"/>
@@ -6983,7 +7008,7 @@
         </w:rPr>
         <w:t>Integrations</w:t>
       </w:r>
-      <w:bookmarkEnd w:id="15"/>
+      <w:bookmarkEnd w:id="16"/>
     </w:p>
     <w:p>
       <w:pPr>
@@ -7150,7 +7175,7 @@
           <w:lang w:eastAsia="en-GB"/>
         </w:rPr>
       </w:pPr>
-      <w:bookmarkStart w:id="16" w:name="_Toc482007831"/>
+      <w:bookmarkStart w:id="17" w:name="_Toc482007831"/>
       <w:r>
         <w:rPr>
           <w:rFonts w:ascii="Segoe UI" w:eastAsia="Times New Roman" w:hAnsi="Segoe UI" w:cs="Segoe UI"/>
@@ -7162,9 +7187,10 @@
           <w:szCs w:val="30"/>
           <w:lang w:eastAsia="en-GB"/>
         </w:rPr>
+        <w:lastRenderedPageBreak/>
         <w:t>Markdown</w:t>
       </w:r>
-      <w:bookmarkEnd w:id="16"/>
+      <w:bookmarkEnd w:id="17"/>
     </w:p>
     <w:p>
       <w:pPr>
@@ -8708,7 +8734,7 @@
           <w:lang w:eastAsia="en-GB"/>
         </w:rPr>
       </w:pPr>
-      <w:bookmarkStart w:id="17" w:name="_Toc482007832"/>
+      <w:bookmarkStart w:id="18" w:name="_Toc482007832"/>
       <w:r>
         <w:rPr>
           <w:rFonts w:ascii="Segoe UI" w:eastAsia="Times New Roman" w:hAnsi="Segoe UI" w:cs="Segoe UI"/>
@@ -8723,7 +8749,7 @@
         </w:rPr>
         <w:t>Heading level 1</w:t>
       </w:r>
-      <w:bookmarkEnd w:id="17"/>
+      <w:bookmarkEnd w:id="18"/>
     </w:p>
     <w:p>
       <w:pPr>
@@ -8744,7 +8770,7 @@
           <w:lang w:eastAsia="en-GB"/>
         </w:rPr>
       </w:pPr>
-      <w:bookmarkStart w:id="18" w:name="_Toc482007833"/>
+      <w:bookmarkStart w:id="19" w:name="_Toc482007833"/>
       <w:r>
         <w:rPr>
           <w:rFonts w:ascii="Segoe UI" w:eastAsia="Times New Roman" w:hAnsi="Segoe UI" w:cs="Segoe UI"/>
@@ -8758,7 +8784,7 @@
         </w:rPr>
         <w:t>Sub-heading</w:t>
       </w:r>
-      <w:bookmarkEnd w:id="18"/>
+      <w:bookmarkEnd w:id="19"/>
     </w:p>
     <w:p>
       <w:pPr>
@@ -8776,7 +8802,7 @@
           <w:lang w:eastAsia="en-GB"/>
         </w:rPr>
       </w:pPr>
-      <w:bookmarkStart w:id="19" w:name="_Toc482007834"/>
+      <w:bookmarkStart w:id="20" w:name="_Toc482007834"/>
       <w:r>
         <w:rPr>
           <w:rFonts w:ascii="Segoe UI" w:eastAsia="Times New Roman" w:hAnsi="Segoe UI" w:cs="Segoe UI"/>
@@ -8790,7 +8816,7 @@
         </w:rPr>
         <w:t>Another deeper heading</w:t>
       </w:r>
-      <w:bookmarkEnd w:id="19"/>
+      <w:bookmarkEnd w:id="20"/>
     </w:p>
     <w:p>
       <w:pPr>
@@ -8851,6 +8877,7 @@
           <w:szCs w:val="24"/>
           <w:lang w:eastAsia="en-GB"/>
         </w:rPr>
+        <w:lastRenderedPageBreak/>
         <w:t>Two spaces at the end of a line leave a</w:t>
       </w:r>
       <w:r>
@@ -9052,7 +9079,7 @@
           <w:lang w:eastAsia="en-GB"/>
         </w:rPr>
         <w:pict>
-          <v:rect id="_x0000_i1034" style="width:0;height:3pt" o:hralign="center" o:hrstd="t" o:hrnoshade="t" o:hr="t" fillcolor="#333" stroked="f"/>
+          <v:rect id="_x0000_i1025" style="width:0;height:3pt" o:hralign="center" o:hrstd="t" o:hrnoshade="t" o:hr="t" fillcolor="#333" stroked="f"/>
         </w:pict>
       </w:r>
     </w:p>
@@ -9302,7 +9329,6 @@
           <w:szCs w:val="24"/>
           <w:lang w:eastAsia="en-GB"/>
         </w:rPr>
-        <w:lastRenderedPageBreak/>
         <w:t>A </w:t>
       </w:r>
       <w:hyperlink r:id="rId18" w:tgtFrame="_blank" w:history="1">
@@ -9372,7 +9398,7 @@
           <w:lang w:eastAsia="en-GB"/>
         </w:rPr>
       </w:pPr>
-      <w:bookmarkStart w:id="20" w:name="_Toc482007835"/>
+      <w:bookmarkStart w:id="21" w:name="_Toc482007835"/>
       <w:r>
         <w:rPr>
           <w:rFonts w:ascii="Segoe UI" w:eastAsia="Times New Roman" w:hAnsi="Segoe UI" w:cs="Segoe UI"/>
@@ -9386,7 +9412,7 @@
         </w:rPr>
         <w:t>Lists</w:t>
       </w:r>
-      <w:bookmarkEnd w:id="20"/>
+      <w:bookmarkEnd w:id="21"/>
     </w:p>
     <w:p>
       <w:pPr>
@@ -9949,6 +9975,7 @@
           <w:szCs w:val="24"/>
           <w:lang w:eastAsia="en-GB"/>
         </w:rPr>
+        <w:lastRenderedPageBreak/>
         <w:t>Item 1 depth 2</w:t>
       </w:r>
     </w:p>
@@ -10026,7 +10053,7 @@
           <w:lang w:eastAsia="en-GB"/>
         </w:rPr>
       </w:pPr>
-      <w:bookmarkStart w:id="21" w:name="_Toc482007836"/>
+      <w:bookmarkStart w:id="22" w:name="_Toc482007836"/>
       <w:r>
         <w:rPr>
           <w:rFonts w:ascii="Segoe UI" w:eastAsia="Times New Roman" w:hAnsi="Segoe UI" w:cs="Segoe UI"/>
@@ -10040,7 +10067,7 @@
         </w:rPr>
         <w:t>Images</w:t>
       </w:r>
-      <w:bookmarkEnd w:id="21"/>
+      <w:bookmarkEnd w:id="22"/>
     </w:p>
     <w:p>
       <w:pPr>
@@ -10367,7 +10394,7 @@
           <w:lang w:eastAsia="en-GB"/>
         </w:rPr>
       </w:pPr>
-      <w:bookmarkStart w:id="22" w:name="_Toc482007837"/>
+      <w:bookmarkStart w:id="23" w:name="_Toc482007837"/>
       <w:r>
         <w:rPr>
           <w:rFonts w:ascii="Segoe UI" w:eastAsia="Times New Roman" w:hAnsi="Segoe UI" w:cs="Segoe UI"/>
@@ -10381,7 +10408,7 @@
         </w:rPr>
         <w:t>Blockquotes</w:t>
       </w:r>
-      <w:bookmarkEnd w:id="22"/>
+      <w:bookmarkEnd w:id="23"/>
     </w:p>
     <w:p>
       <w:pPr>
@@ -10566,7 +10593,6 @@
           <w:bdr w:val="none" w:sz="0" w:space="0" w:color="auto" w:frame="1"/>
           <w:lang w:eastAsia="en-GB"/>
         </w:rPr>
-        <w:lastRenderedPageBreak/>
         <w:t xml:space="preserve">&gt; </w:t>
       </w:r>
       <w:proofErr w:type="gramStart"/>
@@ -10661,7 +10687,7 @@
           <w:lang w:eastAsia="en-GB"/>
         </w:rPr>
       </w:pPr>
-      <w:bookmarkStart w:id="23" w:name="_Toc482007838"/>
+      <w:bookmarkStart w:id="24" w:name="_Toc482007838"/>
       <w:r>
         <w:rPr>
           <w:rFonts w:ascii="Segoe UI" w:eastAsia="Times New Roman" w:hAnsi="Segoe UI" w:cs="Segoe UI"/>
@@ -10675,7 +10701,7 @@
         </w:rPr>
         <w:t>Strikethroughs</w:t>
       </w:r>
-      <w:bookmarkEnd w:id="23"/>
+      <w:bookmarkEnd w:id="24"/>
     </w:p>
     <w:p>
       <w:pPr>
@@ -10829,7 +10855,7 @@
           <w:lang w:eastAsia="en-GB"/>
         </w:rPr>
       </w:pPr>
-      <w:bookmarkStart w:id="24" w:name="_Toc482007839"/>
+      <w:bookmarkStart w:id="25" w:name="_Toc482007839"/>
       <w:r>
         <w:rPr>
           <w:rFonts w:ascii="Segoe UI" w:eastAsia="Times New Roman" w:hAnsi="Segoe UI" w:cs="Segoe UI"/>
@@ -10843,7 +10869,7 @@
         </w:rPr>
         <w:t>References</w:t>
       </w:r>
-      <w:bookmarkEnd w:id="24"/>
+      <w:bookmarkEnd w:id="25"/>
     </w:p>
     <w:p>
       <w:pPr>
@@ -10961,7 +10987,7 @@
           <w:lang w:eastAsia="en-GB"/>
         </w:rPr>
       </w:pPr>
-      <w:bookmarkStart w:id="25" w:name="_Toc482007840"/>
+      <w:bookmarkStart w:id="26" w:name="_Toc482007840"/>
       <w:r>
         <w:rPr>
           <w:rFonts w:ascii="Segoe UI" w:eastAsia="Times New Roman" w:hAnsi="Segoe UI" w:cs="Segoe UI"/>
@@ -10973,9 +10999,10 @@
           <w:szCs w:val="24"/>
           <w:lang w:eastAsia="en-GB"/>
         </w:rPr>
+        <w:lastRenderedPageBreak/>
         <w:t>Emoji</w:t>
       </w:r>
-      <w:bookmarkEnd w:id="25"/>
+      <w:bookmarkEnd w:id="26"/>
     </w:p>
     <w:p>
       <w:pPr>
@@ -11126,7 +11153,7 @@
           <w:lang w:eastAsia="en-GB"/>
         </w:rPr>
       </w:pPr>
-      <w:bookmarkStart w:id="26" w:name="_Toc482007841"/>
+      <w:bookmarkStart w:id="27" w:name="_Toc482007841"/>
       <w:r>
         <w:rPr>
           <w:rFonts w:ascii="Segoe UI" w:eastAsia="Times New Roman" w:hAnsi="Segoe UI" w:cs="Segoe UI"/>
@@ -11140,7 +11167,7 @@
         </w:rPr>
         <w:t>Code</w:t>
       </w:r>
-      <w:bookmarkEnd w:id="26"/>
+      <w:bookmarkEnd w:id="27"/>
     </w:p>
     <w:p>
       <w:pPr>
@@ -11536,7 +11563,6 @@
           <w:bdr w:val="none" w:sz="0" w:space="0" w:color="auto" w:frame="1"/>
           <w:lang w:eastAsia="en-GB"/>
         </w:rPr>
-        <w:lastRenderedPageBreak/>
         <w:tab/>
       </w:r>
       <w:proofErr w:type="gramStart"/>
@@ -12504,7 +12530,7 @@
           <w:lang w:eastAsia="en-GB"/>
         </w:rPr>
       </w:pPr>
-      <w:bookmarkStart w:id="27" w:name="_Toc482007842"/>
+      <w:bookmarkStart w:id="28" w:name="_Toc482007842"/>
       <w:r>
         <w:rPr>
           <w:rFonts w:ascii="Segoe UI" w:eastAsia="Times New Roman" w:hAnsi="Segoe UI" w:cs="Segoe UI"/>
@@ -12518,7 +12544,7 @@
         </w:rPr>
         <w:t>HTML</w:t>
       </w:r>
-      <w:bookmarkEnd w:id="27"/>
+      <w:bookmarkEnd w:id="28"/>
     </w:p>
     <w:p>
       <w:pPr>
@@ -12783,7 +12809,7 @@
           <w:lang w:eastAsia="en-GB"/>
         </w:rPr>
       </w:pPr>
-      <w:bookmarkStart w:id="28" w:name="_Toc482007843"/>
+      <w:bookmarkStart w:id="29" w:name="_Toc482007843"/>
       <w:r>
         <w:rPr>
           <w:rFonts w:ascii="Segoe UI" w:eastAsia="Times New Roman" w:hAnsi="Segoe UI" w:cs="Segoe UI"/>
@@ -12795,9 +12821,10 @@
           <w:szCs w:val="36"/>
           <w:lang w:eastAsia="en-GB"/>
         </w:rPr>
+        <w:lastRenderedPageBreak/>
         <w:t>Android Application Structure</w:t>
       </w:r>
-      <w:bookmarkEnd w:id="28"/>
+      <w:bookmarkEnd w:id="29"/>
     </w:p>
     <w:p>
       <w:pPr>
@@ -12815,7 +12842,7 @@
           <w:lang w:eastAsia="en-GB"/>
         </w:rPr>
       </w:pPr>
-      <w:bookmarkStart w:id="29" w:name="_Toc482007844"/>
+      <w:bookmarkStart w:id="30" w:name="_Toc482007844"/>
       <w:r>
         <w:rPr>
           <w:rFonts w:ascii="Segoe UI" w:eastAsia="Times New Roman" w:hAnsi="Segoe UI" w:cs="Segoe UI"/>
@@ -12829,7 +12856,7 @@
         </w:rPr>
         <w:t>Activities</w:t>
       </w:r>
-      <w:bookmarkEnd w:id="29"/>
+      <w:bookmarkEnd w:id="30"/>
     </w:p>
     <w:p>
       <w:pPr>
@@ -13263,7 +13290,7 @@
           <w:lang w:eastAsia="en-GB"/>
         </w:rPr>
       </w:pPr>
-      <w:bookmarkStart w:id="30" w:name="_Toc482007845"/>
+      <w:bookmarkStart w:id="31" w:name="_Toc482007845"/>
       <w:r>
         <w:rPr>
           <w:rFonts w:ascii="Segoe UI" w:eastAsia="Times New Roman" w:hAnsi="Segoe UI" w:cs="Segoe UI"/>
@@ -13277,7 +13304,7 @@
         </w:rPr>
         <w:t>Intents</w:t>
       </w:r>
-      <w:bookmarkEnd w:id="30"/>
+      <w:bookmarkEnd w:id="31"/>
     </w:p>
     <w:p>
       <w:pPr>
@@ -14322,7 +14349,7 @@
           <w:lang w:eastAsia="en-GB"/>
         </w:rPr>
       </w:pPr>
-      <w:bookmarkStart w:id="31" w:name="_Toc482007846"/>
+      <w:bookmarkStart w:id="32" w:name="_Toc482007846"/>
       <w:r>
         <w:rPr>
           <w:rFonts w:ascii="Segoe UI" w:eastAsia="Times New Roman" w:hAnsi="Segoe UI" w:cs="Segoe UI"/>
@@ -14336,7 +14363,7 @@
         </w:rPr>
         <w:t>Intent handling</w:t>
       </w:r>
-      <w:bookmarkEnd w:id="31"/>
+      <w:bookmarkEnd w:id="32"/>
     </w:p>
     <w:p>
       <w:pPr>
@@ -15600,7 +15627,7 @@
           <w:lang w:eastAsia="en-GB"/>
         </w:rPr>
       </w:pPr>
-      <w:bookmarkStart w:id="32" w:name="_Toc482007847"/>
+      <w:bookmarkStart w:id="33" w:name="_Toc482007847"/>
       <w:r>
         <w:rPr>
           <w:rFonts w:ascii="Segoe UI" w:eastAsia="Times New Roman" w:hAnsi="Segoe UI" w:cs="Segoe UI"/>
@@ -15614,7 +15641,7 @@
         </w:rPr>
         <w:t>Layouts</w:t>
       </w:r>
-      <w:bookmarkEnd w:id="32"/>
+      <w:bookmarkEnd w:id="33"/>
     </w:p>
     <w:p>
       <w:pPr>
@@ -16202,7 +16229,7 @@
           <w:lang w:eastAsia="en-GB"/>
         </w:rPr>
       </w:pPr>
-      <w:bookmarkStart w:id="33" w:name="_Toc482007848"/>
+      <w:bookmarkStart w:id="34" w:name="_Toc482007848"/>
       <w:r>
         <w:rPr>
           <w:rFonts w:ascii="Segoe UI" w:eastAsia="Times New Roman" w:hAnsi="Segoe UI" w:cs="Segoe UI"/>
@@ -16216,7 +16243,7 @@
         </w:rPr>
         <w:t>Layout inflation</w:t>
       </w:r>
-      <w:bookmarkEnd w:id="33"/>
+      <w:bookmarkEnd w:id="34"/>
     </w:p>
     <w:p>
       <w:pPr>
@@ -20618,7 +20645,7 @@
           <w:lang w:eastAsia="en-GB"/>
         </w:rPr>
       </w:pPr>
-      <w:bookmarkStart w:id="34" w:name="_Toc482007849"/>
+      <w:bookmarkStart w:id="35" w:name="_Toc482007849"/>
       <w:r>
         <w:rPr>
           <w:rFonts w:ascii="Segoe UI" w:eastAsia="Times New Roman" w:hAnsi="Segoe UI" w:cs="Segoe UI"/>
@@ -20633,7 +20660,7 @@
         <w:lastRenderedPageBreak/>
         <w:t>Dimensions</w:t>
       </w:r>
-      <w:bookmarkEnd w:id="34"/>
+      <w:bookmarkEnd w:id="35"/>
     </w:p>
     <w:p>
       <w:pPr>
@@ -21266,7 +21293,7 @@
           <w:lang w:eastAsia="en-GB"/>
         </w:rPr>
       </w:pPr>
-      <w:bookmarkStart w:id="35" w:name="_Toc482007850"/>
+      <w:bookmarkStart w:id="36" w:name="_Toc482007850"/>
       <w:r>
         <w:rPr>
           <w:rFonts w:ascii="Segoe UI" w:eastAsia="Times New Roman" w:hAnsi="Segoe UI" w:cs="Segoe UI"/>
@@ -21280,7 +21307,7 @@
         </w:rPr>
         <w:t>View binding</w:t>
       </w:r>
-      <w:bookmarkEnd w:id="35"/>
+      <w:bookmarkEnd w:id="36"/>
     </w:p>
     <w:p>
       <w:pPr>
@@ -26048,7 +26075,7 @@
           <w:lang w:eastAsia="en-GB"/>
         </w:rPr>
       </w:pPr>
-      <w:bookmarkStart w:id="36" w:name="_Toc482007851"/>
+      <w:bookmarkStart w:id="37" w:name="_Toc482007851"/>
       <w:r>
         <w:rPr>
           <w:rFonts w:ascii="Segoe UI" w:eastAsia="Times New Roman" w:hAnsi="Segoe UI" w:cs="Segoe UI"/>
@@ -26062,7 +26089,7 @@
         </w:rPr>
         <w:t>Fragments</w:t>
       </w:r>
-      <w:bookmarkEnd w:id="36"/>
+      <w:bookmarkEnd w:id="37"/>
     </w:p>
     <w:p>
       <w:pPr>
@@ -26562,7 +26589,7 @@
           <w:lang w:eastAsia="en-GB"/>
         </w:rPr>
       </w:pPr>
-      <w:bookmarkStart w:id="37" w:name="_Toc482007852"/>
+      <w:bookmarkStart w:id="38" w:name="_Toc482007852"/>
       <w:proofErr w:type="spellStart"/>
       <w:r>
         <w:rPr>
@@ -26577,7 +26604,7 @@
         </w:rPr>
         <w:t>RecyclerViews</w:t>
       </w:r>
-      <w:bookmarkEnd w:id="37"/>
+      <w:bookmarkEnd w:id="38"/>
       <w:proofErr w:type="spellEnd"/>
     </w:p>
     <w:p>
@@ -27325,7 +27352,7 @@
           <w:lang w:eastAsia="en-GB"/>
         </w:rPr>
       </w:pPr>
-      <w:bookmarkStart w:id="38" w:name="_Toc482007853"/>
+      <w:bookmarkStart w:id="39" w:name="_Toc482007853"/>
       <w:r>
         <w:rPr>
           <w:rFonts w:ascii="Segoe UI" w:eastAsia="Times New Roman" w:hAnsi="Segoe UI" w:cs="Segoe UI"/>
@@ -27339,7 +27366,7 @@
         </w:rPr>
         <w:t>Basic storage</w:t>
       </w:r>
-      <w:bookmarkEnd w:id="38"/>
+      <w:bookmarkEnd w:id="39"/>
     </w:p>
     <w:p>
       <w:pPr>
@@ -27492,7 +27519,7 @@
           <w:lang w:eastAsia="en-GB"/>
         </w:rPr>
       </w:pPr>
-      <w:bookmarkStart w:id="39" w:name="_Toc482007854"/>
+      <w:bookmarkStart w:id="40" w:name="_Toc482007854"/>
       <w:r>
         <w:rPr>
           <w:rFonts w:ascii="Segoe UI" w:eastAsia="Times New Roman" w:hAnsi="Segoe UI" w:cs="Segoe UI"/>
@@ -27506,7 +27533,7 @@
         </w:rPr>
         <w:t>Build system</w:t>
       </w:r>
-      <w:bookmarkEnd w:id="39"/>
+      <w:bookmarkEnd w:id="40"/>
     </w:p>
     <w:p>
       <w:pPr>
@@ -32463,7 +32490,7 @@
           <w:lang w:eastAsia="en-GB"/>
         </w:rPr>
       </w:pPr>
-      <w:bookmarkStart w:id="40" w:name="_Toc482007855"/>
+      <w:bookmarkStart w:id="41" w:name="_Toc482007855"/>
       <w:r>
         <w:rPr>
           <w:rFonts w:ascii="Segoe UI" w:eastAsia="Times New Roman" w:hAnsi="Segoe UI" w:cs="Segoe UI"/>
@@ -32477,7 +32504,7 @@
         </w:rPr>
         <w:t>Debugging</w:t>
       </w:r>
-      <w:bookmarkEnd w:id="40"/>
+      <w:bookmarkEnd w:id="41"/>
     </w:p>
     <w:p>
       <w:pPr>
@@ -32877,7 +32904,7 @@
           <w:rFonts w:ascii="Segoe UI" w:hAnsi="Segoe UI" w:cs="Segoe UI"/>
         </w:rPr>
       </w:pPr>
-      <w:bookmarkStart w:id="41" w:name="_Toc482007856"/>
+      <w:bookmarkStart w:id="42" w:name="_Toc482007856"/>
       <w:r>
         <w:rPr>
           <w:rFonts w:ascii="Segoe UI" w:hAnsi="Segoe UI" w:cs="Segoe UI"/>
@@ -32885,7 +32912,7 @@
         <w:lastRenderedPageBreak/>
         <w:t>Proposed design</w:t>
       </w:r>
-      <w:bookmarkEnd w:id="41"/>
+      <w:bookmarkEnd w:id="42"/>
     </w:p>
     <w:p>
       <w:pPr>
@@ -32946,7 +32973,7 @@
           <w:szCs w:val="24"/>
         </w:rPr>
       </w:pPr>
-      <w:bookmarkStart w:id="42" w:name="_Toc482007857"/>
+      <w:bookmarkStart w:id="43" w:name="_Toc482007857"/>
       <w:r>
         <w:rPr>
           <w:rFonts w:ascii="Segoe UI" w:hAnsi="Segoe UI" w:cs="Segoe UI"/>
@@ -32955,7 +32982,7 @@
         </w:rPr>
         <w:t>User information Activity</w:t>
       </w:r>
-      <w:bookmarkEnd w:id="42"/>
+      <w:bookmarkEnd w:id="43"/>
     </w:p>
     <w:p>
       <w:pPr>
@@ -33738,7 +33765,7 @@
           <w:szCs w:val="24"/>
         </w:rPr>
       </w:pPr>
-      <w:bookmarkStart w:id="43" w:name="_Toc482007858"/>
+      <w:bookmarkStart w:id="44" w:name="_Toc482007858"/>
       <w:r>
         <w:rPr>
           <w:rFonts w:ascii="Segoe UI" w:hAnsi="Segoe UI" w:cs="Segoe UI"/>
@@ -33747,7 +33774,7 @@
         </w:rPr>
         <w:t>Repository information Activity</w:t>
       </w:r>
-      <w:bookmarkEnd w:id="43"/>
+      <w:bookmarkEnd w:id="44"/>
     </w:p>
     <w:p>
       <w:pPr>
@@ -42791,7 +42818,7 @@
           <w:lang w:eastAsia="en-GB"/>
         </w:rPr>
       </w:pPr>
-      <w:bookmarkStart w:id="44" w:name="_Toc482007859"/>
+      <w:bookmarkStart w:id="45" w:name="_Toc482007859"/>
       <w:r>
         <w:rPr>
           <w:rFonts w:ascii="Segoe UI" w:eastAsia="Times New Roman" w:hAnsi="Segoe UI" w:cs="Segoe UI"/>
@@ -42805,7 +42832,7 @@
         </w:rPr>
         <w:t>Limitations</w:t>
       </w:r>
-      <w:bookmarkEnd w:id="44"/>
+      <w:bookmarkEnd w:id="45"/>
     </w:p>
     <w:p>
       <w:pPr>
@@ -42823,7 +42850,7 @@
           <w:lang w:eastAsia="en-GB"/>
         </w:rPr>
       </w:pPr>
-      <w:bookmarkStart w:id="45" w:name="_Toc482007860"/>
+      <w:bookmarkStart w:id="46" w:name="_Toc482007860"/>
       <w:r>
         <w:rPr>
           <w:rFonts w:ascii="Segoe UI" w:eastAsia="Times New Roman" w:hAnsi="Segoe UI" w:cs="Segoe UI"/>
@@ -42837,7 +42864,7 @@
         </w:rPr>
         <w:t>Processing power</w:t>
       </w:r>
-      <w:bookmarkEnd w:id="45"/>
+      <w:bookmarkEnd w:id="46"/>
     </w:p>
     <w:p>
       <w:pPr>
@@ -42943,7 +42970,7 @@
           <w:lang w:eastAsia="en-GB"/>
         </w:rPr>
       </w:pPr>
-      <w:bookmarkStart w:id="46" w:name="_Toc482007861"/>
+      <w:bookmarkStart w:id="47" w:name="_Toc482007861"/>
       <w:r>
         <w:rPr>
           <w:rFonts w:ascii="Segoe UI" w:eastAsia="Times New Roman" w:hAnsi="Segoe UI" w:cs="Segoe UI"/>
@@ -42957,7 +42984,7 @@
         </w:rPr>
         <w:t>Screen size</w:t>
       </w:r>
-      <w:bookmarkEnd w:id="46"/>
+      <w:bookmarkEnd w:id="47"/>
     </w:p>
     <w:p>
       <w:pPr>
@@ -43126,7 +43153,7 @@
           <w:lang w:eastAsia="en-GB"/>
         </w:rPr>
       </w:pPr>
-      <w:bookmarkStart w:id="47" w:name="_Toc482007862"/>
+      <w:bookmarkStart w:id="48" w:name="_Toc482007862"/>
       <w:r>
         <w:rPr>
           <w:rFonts w:ascii="Segoe UI" w:eastAsia="Times New Roman" w:hAnsi="Segoe UI" w:cs="Segoe UI"/>
@@ -43141,7 +43168,7 @@
         <w:lastRenderedPageBreak/>
         <w:t>API</w:t>
       </w:r>
-      <w:bookmarkEnd w:id="47"/>
+      <w:bookmarkEnd w:id="48"/>
     </w:p>
     <w:p>
       <w:pPr>
@@ -43183,7 +43210,7 @@
           <w:lang w:eastAsia="en-GB"/>
         </w:rPr>
       </w:pPr>
-      <w:bookmarkStart w:id="48" w:name="_Toc482007863"/>
+      <w:bookmarkStart w:id="49" w:name="_Toc482007863"/>
       <w:r>
         <w:rPr>
           <w:rFonts w:ascii="Segoe UI" w:eastAsia="Times New Roman" w:hAnsi="Segoe UI" w:cs="Segoe UI"/>
@@ -43196,7 +43223,7 @@
         </w:rPr>
         <w:t>Rate limiting</w:t>
       </w:r>
-      <w:bookmarkEnd w:id="48"/>
+      <w:bookmarkEnd w:id="49"/>
     </w:p>
     <w:p>
       <w:pPr>
@@ -43300,7 +43327,7 @@
           <w:lang w:eastAsia="en-GB"/>
         </w:rPr>
       </w:pPr>
-      <w:bookmarkStart w:id="49" w:name="_Toc482007864"/>
+      <w:bookmarkStart w:id="50" w:name="_Toc482007864"/>
       <w:r>
         <w:rPr>
           <w:rFonts w:ascii="Segoe UI" w:eastAsia="Times New Roman" w:hAnsi="Segoe UI" w:cs="Segoe UI"/>
@@ -43313,7 +43340,7 @@
         </w:rPr>
         <w:t>Lack of endpoints</w:t>
       </w:r>
-      <w:bookmarkEnd w:id="49"/>
+      <w:bookmarkEnd w:id="50"/>
     </w:p>
     <w:p>
       <w:pPr>
@@ -43565,7 +43592,7 @@
           <w:lang w:eastAsia="en-GB"/>
         </w:rPr>
       </w:pPr>
-      <w:bookmarkStart w:id="50" w:name="_Toc482007865"/>
+      <w:bookmarkStart w:id="51" w:name="_Toc482007865"/>
       <w:r>
         <w:rPr>
           <w:rFonts w:ascii="Segoe UI" w:eastAsia="Times New Roman" w:hAnsi="Segoe UI" w:cs="Segoe UI"/>
@@ -43579,7 +43606,7 @@
         </w:rPr>
         <w:t>Lack of push API</w:t>
       </w:r>
-      <w:bookmarkEnd w:id="50"/>
+      <w:bookmarkEnd w:id="51"/>
     </w:p>
     <w:p>
       <w:pPr>
@@ -43707,12 +43734,7 @@
     </w:p>
     <w:p/>
     <w:sectPr>
-      <w:headerReference w:type="even" r:id="rId36"/>
-      <w:headerReference w:type="default" r:id="rId37"/>
-      <w:footerReference w:type="even" r:id="rId38"/>
-      <w:footerReference w:type="default" r:id="rId39"/>
-      <w:headerReference w:type="first" r:id="rId40"/>
-      <w:footerReference w:type="first" r:id="rId41"/>
+      <w:headerReference w:type="default" r:id="rId36"/>
       <w:pgSz w:w="11906" w:h="16838"/>
       <w:pgMar w:top="1440" w:right="1440" w:bottom="1440" w:left="1440" w:header="708" w:footer="708" w:gutter="0"/>
       <w:cols w:space="708"/>
@@ -43747,36 +43769,6 @@
 </w:endnotes>
 </file>
 
-<file path=word/footer1.xml><?xml version="1.0" encoding="utf-8"?>
-<w:ftr xmlns:wpc="http://schemas.microsoft.com/office/word/2010/wordprocessingCanvas" xmlns:cx="http://schemas.microsoft.com/office/drawing/2014/chartex" xmlns:mc="http://schemas.openxmlformats.org/markup-compatibility/2006" xmlns:o="urn:schemas-microsoft-com:office:office" xmlns:r="http://schemas.openxmlformats.org/officeDocument/2006/relationships" xmlns:m="http://schemas.openxmlformats.org/officeDocument/2006/math" xmlns:v="urn:schemas-microsoft-com:vml" xmlns:wp14="http://schemas.microsoft.com/office/word/2010/wordprocessingDrawing" xmlns:wp="http://schemas.openxmlformats.org/drawingml/2006/wordprocessingDrawing" xmlns:w10="urn:schemas-microsoft-com:office:word" xmlns:w="http://schemas.openxmlformats.org/wordprocessingml/2006/main" xmlns:w14="http://schemas.microsoft.com/office/word/2010/wordml" xmlns:w15="http://schemas.microsoft.com/office/word/2012/wordml" xmlns:w16se="http://schemas.microsoft.com/office/word/2015/wordml/symex" xmlns:wpg="http://schemas.microsoft.com/office/word/2010/wordprocessingGroup" xmlns:wpi="http://schemas.microsoft.com/office/word/2010/wordprocessingInk" xmlns:wne="http://schemas.microsoft.com/office/word/2006/wordml" xmlns:wps="http://schemas.microsoft.com/office/word/2010/wordprocessingShape" mc:Ignorable="w14 w15 w16se wp14">
-  <w:p>
-    <w:pPr>
-      <w:pStyle w:val="Footer"/>
-    </w:pPr>
-  </w:p>
-</w:ftr>
-</file>
-
-<file path=word/footer2.xml><?xml version="1.0" encoding="utf-8"?>
-<w:ftr xmlns:wpc="http://schemas.microsoft.com/office/word/2010/wordprocessingCanvas" xmlns:cx="http://schemas.microsoft.com/office/drawing/2014/chartex" xmlns:mc="http://schemas.openxmlformats.org/markup-compatibility/2006" xmlns:o="urn:schemas-microsoft-com:office:office" xmlns:r="http://schemas.openxmlformats.org/officeDocument/2006/relationships" xmlns:m="http://schemas.openxmlformats.org/officeDocument/2006/math" xmlns:v="urn:schemas-microsoft-com:vml" xmlns:wp14="http://schemas.microsoft.com/office/word/2010/wordprocessingDrawing" xmlns:wp="http://schemas.openxmlformats.org/drawingml/2006/wordprocessingDrawing" xmlns:w10="urn:schemas-microsoft-com:office:word" xmlns:w="http://schemas.openxmlformats.org/wordprocessingml/2006/main" xmlns:w14="http://schemas.microsoft.com/office/word/2010/wordml" xmlns:w15="http://schemas.microsoft.com/office/word/2012/wordml" xmlns:w16se="http://schemas.microsoft.com/office/word/2015/wordml/symex" xmlns:wpg="http://schemas.microsoft.com/office/word/2010/wordprocessingGroup" xmlns:wpi="http://schemas.microsoft.com/office/word/2010/wordprocessingInk" xmlns:wne="http://schemas.microsoft.com/office/word/2006/wordml" xmlns:wps="http://schemas.microsoft.com/office/word/2010/wordprocessingShape" mc:Ignorable="w14 w15 w16se wp14">
-  <w:p>
-    <w:pPr>
-      <w:pStyle w:val="Footer"/>
-    </w:pPr>
-  </w:p>
-</w:ftr>
-</file>
-
-<file path=word/footer3.xml><?xml version="1.0" encoding="utf-8"?>
-<w:ftr xmlns:wpc="http://schemas.microsoft.com/office/word/2010/wordprocessingCanvas" xmlns:cx="http://schemas.microsoft.com/office/drawing/2014/chartex" xmlns:mc="http://schemas.openxmlformats.org/markup-compatibility/2006" xmlns:o="urn:schemas-microsoft-com:office:office" xmlns:r="http://schemas.openxmlformats.org/officeDocument/2006/relationships" xmlns:m="http://schemas.openxmlformats.org/officeDocument/2006/math" xmlns:v="urn:schemas-microsoft-com:vml" xmlns:wp14="http://schemas.microsoft.com/office/word/2010/wordprocessingDrawing" xmlns:wp="http://schemas.openxmlformats.org/drawingml/2006/wordprocessingDrawing" xmlns:w10="urn:schemas-microsoft-com:office:word" xmlns:w="http://schemas.openxmlformats.org/wordprocessingml/2006/main" xmlns:w14="http://schemas.microsoft.com/office/word/2010/wordml" xmlns:w15="http://schemas.microsoft.com/office/word/2012/wordml" xmlns:w16se="http://schemas.microsoft.com/office/word/2015/wordml/symex" xmlns:wpg="http://schemas.microsoft.com/office/word/2010/wordprocessingGroup" xmlns:wpi="http://schemas.microsoft.com/office/word/2010/wordprocessingInk" xmlns:wne="http://schemas.microsoft.com/office/word/2006/wordml" xmlns:wps="http://schemas.microsoft.com/office/word/2010/wordprocessingShape" mc:Ignorable="w14 w15 w16se wp14">
-  <w:p>
-    <w:pPr>
-      <w:pStyle w:val="Footer"/>
-    </w:pPr>
-  </w:p>
-</w:ftr>
-</file>
-
 <file path=word/footnotes.xml><?xml version="1.0" encoding="utf-8"?>
 <w:footnotes xmlns:wpc="http://schemas.microsoft.com/office/word/2010/wordprocessingCanvas" xmlns:cx="http://schemas.microsoft.com/office/drawing/2014/chartex" xmlns:mc="http://schemas.openxmlformats.org/markup-compatibility/2006" xmlns:o="urn:schemas-microsoft-com:office:office" xmlns:r="http://schemas.openxmlformats.org/officeDocument/2006/relationships" xmlns:m="http://schemas.openxmlformats.org/officeDocument/2006/math" xmlns:v="urn:schemas-microsoft-com:vml" xmlns:wp14="http://schemas.microsoft.com/office/word/2010/wordprocessingDrawing" xmlns:wp="http://schemas.openxmlformats.org/drawingml/2006/wordprocessingDrawing" xmlns:w10="urn:schemas-microsoft-com:office:word" xmlns:w="http://schemas.openxmlformats.org/wordprocessingml/2006/main" xmlns:w14="http://schemas.microsoft.com/office/word/2010/wordml" xmlns:w15="http://schemas.microsoft.com/office/word/2012/wordml" xmlns:w16se="http://schemas.microsoft.com/office/word/2015/wordml/symex" xmlns:wpg="http://schemas.microsoft.com/office/word/2010/wordprocessingGroup" xmlns:wpi="http://schemas.microsoft.com/office/word/2010/wordprocessingInk" xmlns:wne="http://schemas.microsoft.com/office/word/2006/wordml" xmlns:wps="http://schemas.microsoft.com/office/word/2010/wordprocessingShape" mc:Ignorable="w14 w15 w16se wp14">
   <w:footnote w:type="separator" w:id="-1">
@@ -43808,70 +43800,41 @@
     <w:pPr>
       <w:pStyle w:val="Header"/>
     </w:pPr>
-  </w:p>
-</w:hdr>
-</file>
-
-<file path=word/header2.xml><?xml version="1.0" encoding="utf-8"?>
-<w:hdr xmlns:wpc="http://schemas.microsoft.com/office/word/2010/wordprocessingCanvas" xmlns:cx="http://schemas.microsoft.com/office/drawing/2014/chartex" xmlns:mc="http://schemas.openxmlformats.org/markup-compatibility/2006" xmlns:o="urn:schemas-microsoft-com:office:office" xmlns:r="http://schemas.openxmlformats.org/officeDocument/2006/relationships" xmlns:m="http://schemas.openxmlformats.org/officeDocument/2006/math" xmlns:v="urn:schemas-microsoft-com:vml" xmlns:wp14="http://schemas.microsoft.com/office/word/2010/wordprocessingDrawing" xmlns:wp="http://schemas.openxmlformats.org/drawingml/2006/wordprocessingDrawing" xmlns:w10="urn:schemas-microsoft-com:office:word" xmlns:w="http://schemas.openxmlformats.org/wordprocessingml/2006/main" xmlns:w14="http://schemas.microsoft.com/office/word/2010/wordml" xmlns:w15="http://schemas.microsoft.com/office/word/2012/wordml" xmlns:w16se="http://schemas.microsoft.com/office/word/2015/wordml/symex" xmlns:wpg="http://schemas.microsoft.com/office/word/2010/wordprocessingGroup" xmlns:wpi="http://schemas.microsoft.com/office/word/2010/wordprocessingInk" xmlns:wne="http://schemas.microsoft.com/office/word/2006/wordml" xmlns:wps="http://schemas.microsoft.com/office/word/2010/wordprocessingShape" mc:Ignorable="w14 w15 w16se wp14">
-  <w:sdt>
-    <w:sdtPr>
-      <w:id w:val="564912339"/>
-      <w:docPartObj>
-        <w:docPartGallery w:val="Page Numbers (Top of Page)"/>
-        <w:docPartUnique/>
-      </w:docPartObj>
-    </w:sdtPr>
-    <w:sdtEndPr>
+    <w:r>
+      <w:fldChar w:fldCharType="begin"/>
+    </w:r>
+    <w:r>
+      <w:instrText xml:space="preserve"> PAGE   \* MERGEFORMAT </w:instrText>
+    </w:r>
+    <w:r>
+      <w:fldChar w:fldCharType="separate"/>
+    </w:r>
+    <w:r>
       <w:rPr>
         <w:noProof/>
       </w:rPr>
-    </w:sdtEndPr>
-    <w:sdtContent>
-      <w:p>
-        <w:pPr>
-          <w:pStyle w:val="Header"/>
-        </w:pPr>
-        <w:r>
-          <w:fldChar w:fldCharType="begin"/>
-        </w:r>
-        <w:r>
-          <w:instrText xml:space="preserve"> PAGE   \* MERGEFORMAT </w:instrText>
-        </w:r>
-        <w:r>
-          <w:fldChar w:fldCharType="separate"/>
-        </w:r>
-        <w:r>
-          <w:rPr>
-            <w:noProof/>
-          </w:rPr>
-          <w:t>1</w:t>
-        </w:r>
-        <w:r>
-          <w:rPr>
-            <w:noProof/>
-          </w:rPr>
-          <w:fldChar w:fldCharType="end"/>
-        </w:r>
-      </w:p>
-    </w:sdtContent>
-  </w:sdt>
-  <w:p>
-    <w:pPr>
-      <w:pStyle w:val="Header"/>
-    </w:pPr>
-    <w:bookmarkStart w:id="51" w:name="_GoBack"/>
-    <w:bookmarkEnd w:id="51"/>
-  </w:p>
-</w:hdr>
-</file>
-
-<file path=word/header3.xml><?xml version="1.0" encoding="utf-8"?>
-<w:hdr xmlns:wpc="http://schemas.microsoft.com/office/word/2010/wordprocessingCanvas" xmlns:cx="http://schemas.microsoft.com/office/drawing/2014/chartex" xmlns:mc="http://schemas.openxmlformats.org/markup-compatibility/2006" xmlns:o="urn:schemas-microsoft-com:office:office" xmlns:r="http://schemas.openxmlformats.org/officeDocument/2006/relationships" xmlns:m="http://schemas.openxmlformats.org/officeDocument/2006/math" xmlns:v="urn:schemas-microsoft-com:vml" xmlns:wp14="http://schemas.microsoft.com/office/word/2010/wordprocessingDrawing" xmlns:wp="http://schemas.openxmlformats.org/drawingml/2006/wordprocessingDrawing" xmlns:w10="urn:schemas-microsoft-com:office:word" xmlns:w="http://schemas.openxmlformats.org/wordprocessingml/2006/main" xmlns:w14="http://schemas.microsoft.com/office/word/2010/wordml" xmlns:w15="http://schemas.microsoft.com/office/word/2012/wordml" xmlns:w16se="http://schemas.microsoft.com/office/word/2015/wordml/symex" xmlns:wpg="http://schemas.microsoft.com/office/word/2010/wordprocessingGroup" xmlns:wpi="http://schemas.microsoft.com/office/word/2010/wordprocessingInk" xmlns:wne="http://schemas.microsoft.com/office/word/2006/wordml" xmlns:wps="http://schemas.microsoft.com/office/word/2010/wordprocessingShape" mc:Ignorable="w14 w15 w16se wp14">
-  <w:p>
-    <w:pPr>
-      <w:pStyle w:val="Header"/>
-    </w:pPr>
+      <w:t>2</w:t>
+    </w:r>
+    <w:r>
+      <w:fldChar w:fldCharType="end"/>
+    </w:r>
+    <w:r>
+      <w:t xml:space="preserve"> Sir Isaac Newton Sixth Form (18100</w:t>
+    </w:r>
+    <w:proofErr w:type="gramStart"/>
+    <w:r>
+      <w:t>)</w:t>
+    </w:r>
+    <w:proofErr w:type="gramEnd"/>
+    <w:r>
+      <w:ptab w:relativeTo="margin" w:alignment="center" w:leader="none"/>
+    </w:r>
+    <w:r>
+      <w:ptab w:relativeTo="margin" w:alignment="right" w:leader="none"/>
+    </w:r>
+    <w:r>
+      <w:t>Theo Pearson-Bray (5092)</w:t>
+    </w:r>
   </w:p>
 </w:hdr>
 </file>
@@ -46735,14 +46698,14 @@
     <w:charset w:val="00"/>
     <w:family w:val="swiss"/>
     <w:pitch w:val="variable"/>
-    <w:sig w:usb0="E00002FF" w:usb1="4000ACFF" w:usb2="00000001" w:usb3="00000000" w:csb0="0000019F" w:csb1="00000000"/>
+    <w:sig w:usb0="E0002AFF" w:usb1="C000247B" w:usb2="00000009" w:usb3="00000000" w:csb0="000001FF" w:csb1="00000000"/>
   </w:font>
   <w:font w:name="Calibri Light">
     <w:panose1 w:val="020F0302020204030204"/>
     <w:charset w:val="00"/>
     <w:family w:val="swiss"/>
     <w:pitch w:val="variable"/>
-    <w:sig w:usb0="A00002EF" w:usb1="4000207B" w:usb2="00000000" w:usb3="00000000" w:csb0="0000009F" w:csb1="00000000"/>
+    <w:sig w:usb0="E0002AFF" w:usb1="C000247B" w:usb2="00000009" w:usb3="00000000" w:csb0="000001FF" w:csb1="00000000"/>
   </w:font>
   <w:font w:name="Segoe UI">
     <w:panose1 w:val="020B0502040204020203"/>
@@ -46791,6 +46754,7 @@
   <w:rsids>
     <w:rsidRoot w:val="000220D1"/>
     <w:rsid w:val="000220D1"/>
+    <w:rsid w:val="00C42DF5"/>
   </w:rsids>
   <m:mathPr>
     <m:mathFont m:val="Cambria Math"/>
@@ -47246,6 +47210,10 @@
     <w:name w:val="78E9917324424E1D9D85FEC804D12631"/>
     <w:rsid w:val="000220D1"/>
   </w:style>
+  <w:style w:type="paragraph" w:customStyle="1" w:styleId="3CEAEAC3F0914FD593FC57CF6AC30AEC">
+    <w:name w:val="3CEAEAC3F0914FD593FC57CF6AC30AEC"/>
+    <w:rsid w:val="00C42DF5"/>
+  </w:style>
 </w:styles>
 </file>
 
@@ -47522,7 +47490,7 @@
 </file>
 
 <file path=customXml/itemProps1.xml><?xml version="1.0" encoding="utf-8"?>
-<ds:datastoreItem xmlns:ds="http://schemas.openxmlformats.org/officeDocument/2006/customXml" ds:itemID="{182AB306-73A9-41A8-8CA4-3E3587EA7FD2}">
+<ds:datastoreItem xmlns:ds="http://schemas.openxmlformats.org/officeDocument/2006/customXml" ds:itemID="{523292A1-D104-4D5B-9027-9C6340A316F1}">
   <ds:schemaRefs>
     <ds:schemaRef ds:uri="http://schemas.openxmlformats.org/officeDocument/2006/bibliography"/>
   </ds:schemaRefs>

</xml_diff>